<commit_message>
updated course project doc
</commit_message>
<xml_diff>
--- a/introduction-to-programming/course-project/2018/CourseProject2018.docx
+++ b/introduction-to-programming/course-project/2018/CourseProject2018.docx
@@ -322,7 +322,6 @@
                 <w:szCs w:val="18"/>
               </w:rPr>
             </w:pPr>
-            <w:proofErr w:type="spellStart"/>
             <w:r>
               <w:rPr>
                 <w:rFonts w:ascii="Times New Roman" w:eastAsia="等线" w:hAnsi="Times New Roman" w:cs="Times New Roman"/>
@@ -333,20 +332,7 @@
                 <w:sz w:val="18"/>
                 <w:szCs w:val="18"/>
               </w:rPr>
-              <w:t>Adj</w:t>
-            </w:r>
-            <w:proofErr w:type="spellEnd"/>
-            <w:r>
-              <w:rPr>
-                <w:rFonts w:ascii="Times New Roman" w:eastAsia="等线" w:hAnsi="Times New Roman" w:cs="Times New Roman"/>
-                <w:b/>
-                <w:bCs/>
-                <w:color w:val="000000"/>
-                <w:kern w:val="0"/>
-                <w:sz w:val="18"/>
-                <w:szCs w:val="18"/>
-              </w:rPr>
-              <w:t xml:space="preserve"> Close</w:t>
+              <w:t>Adj Close</w:t>
             </w:r>
           </w:p>
         </w:tc>
@@ -500,7 +486,6 @@
                 <w:szCs w:val="18"/>
               </w:rPr>
             </w:pPr>
-            <w:proofErr w:type="spellStart"/>
             <w:r>
               <w:rPr>
                 <w:rFonts w:ascii="Times New Roman" w:eastAsia="等线" w:hAnsi="Times New Roman" w:cs="Times New Roman"/>
@@ -513,7 +498,6 @@
               </w:rPr>
               <w:t>Pct_change</w:t>
             </w:r>
-            <w:proofErr w:type="spellEnd"/>
           </w:p>
         </w:tc>
       </w:tr>
@@ -2797,7 +2781,6 @@
         </w:rPr>
         <w:t>某个阶段中国股市的</w:t>
       </w:r>
-      <w:proofErr w:type="spellStart"/>
       <w:r>
         <w:rPr>
           <w:rFonts w:hint="eastAsia"/>
@@ -2811,7 +2794,6 @@
         </w:rPr>
         <w:t>vs</w:t>
       </w:r>
-      <w:proofErr w:type="spellEnd"/>
       <w:r>
         <w:rPr>
           <w:rFonts w:hint="eastAsia"/>
@@ -2894,14 +2876,12 @@
         </w:rPr>
         <w:t>实现函数</w:t>
       </w:r>
-      <w:proofErr w:type="spellStart"/>
       <w:r>
         <w:rPr>
           <w:sz w:val="24"/>
         </w:rPr>
         <w:t>LoadStockData</w:t>
       </w:r>
-      <w:proofErr w:type="spellEnd"/>
       <w:r>
         <w:rPr>
           <w:rFonts w:hint="eastAsia"/>
@@ -2944,21 +2924,12 @@
         </w:rPr>
         <w:t>函数原型：</w:t>
       </w:r>
-      <w:proofErr w:type="spellStart"/>
-      <w:r>
-        <w:rPr>
-          <w:sz w:val="24"/>
-        </w:rPr>
-        <w:t>int</w:t>
-      </w:r>
-      <w:proofErr w:type="spellEnd"/>
-      <w:r>
-        <w:rPr>
-          <w:sz w:val="24"/>
-        </w:rPr>
-        <w:t xml:space="preserve"> </w:t>
-      </w:r>
-      <w:proofErr w:type="spellStart"/>
+      <w:r>
+        <w:rPr>
+          <w:sz w:val="24"/>
+        </w:rPr>
+        <w:t xml:space="preserve">int </w:t>
+      </w:r>
       <w:r>
         <w:rPr>
           <w:b/>
@@ -2966,7 +2937,6 @@
         </w:rPr>
         <w:t>LoadStockData</w:t>
       </w:r>
-      <w:proofErr w:type="spellEnd"/>
       <w:r>
         <w:rPr>
           <w:sz w:val="24"/>
@@ -3014,7 +2984,6 @@
         </w:rPr>
         <w:t>加载</w:t>
       </w:r>
-      <w:proofErr w:type="spellStart"/>
       <w:r>
         <w:rPr>
           <w:rFonts w:hint="eastAsia"/>
@@ -3022,7 +2991,6 @@
         </w:rPr>
         <w:t>cvs</w:t>
       </w:r>
-      <w:proofErr w:type="spellEnd"/>
       <w:r>
         <w:rPr>
           <w:rFonts w:hint="eastAsia"/>
@@ -3214,17 +3182,8 @@
           <w:rFonts w:hint="eastAsia"/>
           <w:sz w:val="24"/>
         </w:rPr>
-        <w:t>(</w:t>
-      </w:r>
-      <w:proofErr w:type="spellStart"/>
-      <w:r>
-        <w:rPr>
-          <w:rFonts w:hint="eastAsia"/>
-          <w:sz w:val="24"/>
-        </w:rPr>
-        <w:t>Adj</w:t>
-      </w:r>
-      <w:proofErr w:type="spellEnd"/>
+        <w:t>(Adj</w:t>
+      </w:r>
       <w:r>
         <w:rPr>
           <w:sz w:val="24"/>
@@ -3466,7 +3425,6 @@
         </w:rPr>
         <w:t>函数的原型：</w:t>
       </w:r>
-      <w:proofErr w:type="spellStart"/>
       <w:r>
         <w:rPr>
           <w:rFonts w:hint="eastAsia"/>
@@ -3474,14 +3432,12 @@
         </w:rPr>
         <w:t>int</w:t>
       </w:r>
-      <w:proofErr w:type="spellEnd"/>
       <w:r>
         <w:rPr>
           <w:sz w:val="24"/>
         </w:rPr>
         <w:t xml:space="preserve"> </w:t>
       </w:r>
-      <w:proofErr w:type="spellStart"/>
       <w:r>
         <w:rPr>
           <w:rFonts w:hint="eastAsia"/>
@@ -3505,26 +3461,30 @@
         </w:rPr>
         <w:t>FieldVal</w:t>
       </w:r>
-      <w:proofErr w:type="spellEnd"/>
-      <w:r>
-        <w:rPr>
-          <w:sz w:val="24"/>
-        </w:rPr>
-        <w:t>(</w:t>
-      </w:r>
-      <w:proofErr w:type="spellStart"/>
-      <w:r>
-        <w:rPr>
-          <w:sz w:val="24"/>
-        </w:rPr>
-        <w:t>int</w:t>
-      </w:r>
-      <w:proofErr w:type="spellEnd"/>
-      <w:r>
-        <w:rPr>
-          <w:sz w:val="24"/>
-        </w:rPr>
-        <w:t xml:space="preserve"> index,</w:t>
+      <w:r>
+        <w:rPr>
+          <w:sz w:val="24"/>
+        </w:rPr>
+        <w:t>(int index,</w:t>
+      </w:r>
+      <w:r>
+        <w:rPr>
+          <w:sz w:val="24"/>
+        </w:rPr>
+        <w:t xml:space="preserve"> const</w:t>
+      </w:r>
+      <w:r>
+        <w:rPr>
+          <w:sz w:val="24"/>
+        </w:rPr>
+        <w:t xml:space="preserve"> char </w:t>
+      </w:r>
+      <w:r>
+        <w:rPr>
+          <w:rFonts w:hint="eastAsia"/>
+          <w:sz w:val="24"/>
+        </w:rPr>
+        <w:t>*</w:t>
       </w:r>
       <w:r>
         <w:rPr>
@@ -3532,33 +3492,6 @@
         </w:rPr>
         <w:t xml:space="preserve"> </w:t>
       </w:r>
-      <w:proofErr w:type="spellStart"/>
-      <w:r>
-        <w:rPr>
-          <w:sz w:val="24"/>
-        </w:rPr>
-        <w:t>const</w:t>
-      </w:r>
-      <w:proofErr w:type="spellEnd"/>
-      <w:r>
-        <w:rPr>
-          <w:sz w:val="24"/>
-        </w:rPr>
-        <w:t xml:space="preserve"> char </w:t>
-      </w:r>
-      <w:r>
-        <w:rPr>
-          <w:rFonts w:hint="eastAsia"/>
-          <w:sz w:val="24"/>
-        </w:rPr>
-        <w:t>*</w:t>
-      </w:r>
-      <w:r>
-        <w:rPr>
-          <w:sz w:val="24"/>
-        </w:rPr>
-        <w:t xml:space="preserve"> </w:t>
-      </w:r>
       <w:r>
         <w:rPr>
           <w:rFonts w:hint="eastAsia"/>
@@ -3585,7 +3518,6 @@
         </w:rPr>
         <w:t xml:space="preserve"> * </w:t>
       </w:r>
-      <w:proofErr w:type="spellStart"/>
       <w:r>
         <w:rPr>
           <w:rFonts w:hint="eastAsia"/>
@@ -3599,7 +3531,6 @@
         </w:rPr>
         <w:t>value</w:t>
       </w:r>
-      <w:proofErr w:type="spellEnd"/>
       <w:r>
         <w:rPr>
           <w:sz w:val="24"/>
@@ -3762,7 +3693,6 @@
           <w:sz w:val="24"/>
         </w:rPr>
       </w:pPr>
-      <w:proofErr w:type="spellStart"/>
       <w:r>
         <w:rPr>
           <w:rFonts w:hint="eastAsia"/>
@@ -3774,14 +3704,7 @@
         <w:rPr>
           <w:sz w:val="24"/>
         </w:rPr>
-        <w:t>value</w:t>
-      </w:r>
-      <w:proofErr w:type="spellEnd"/>
-      <w:r>
-        <w:rPr>
-          <w:sz w:val="24"/>
-        </w:rPr>
-        <w:t xml:space="preserve"> </w:t>
+        <w:t xml:space="preserve">value </w:t>
       </w:r>
       <w:r>
         <w:rPr>
@@ -3905,7 +3828,6 @@
         </w:rPr>
         <w:tab/>
       </w:r>
-      <w:proofErr w:type="spellStart"/>
       <w:r>
         <w:rPr>
           <w:rFonts w:hint="eastAsia"/>
@@ -3913,26 +3835,11 @@
         </w:rPr>
         <w:t>int</w:t>
       </w:r>
-      <w:proofErr w:type="spellEnd"/>
-      <w:r>
-        <w:rPr>
-          <w:sz w:val="24"/>
-        </w:rPr>
-        <w:t xml:space="preserve"> </w:t>
-      </w:r>
-      <w:proofErr w:type="spellStart"/>
-      <w:r>
-        <w:rPr>
-          <w:sz w:val="24"/>
-        </w:rPr>
-        <w:t>vol</w:t>
-      </w:r>
-      <w:proofErr w:type="spellEnd"/>
-      <w:r>
-        <w:rPr>
-          <w:sz w:val="24"/>
-        </w:rPr>
-        <w:t xml:space="preserve">; </w:t>
+      <w:r>
+        <w:rPr>
+          <w:sz w:val="24"/>
+        </w:rPr>
+        <w:t xml:space="preserve"> vol; </w:t>
       </w:r>
       <w:r>
         <w:rPr>
@@ -3967,7 +3874,6 @@
         </w:rPr>
         <w:tab/>
       </w:r>
-      <w:proofErr w:type="spellStart"/>
       <w:r>
         <w:rPr>
           <w:b/>
@@ -3990,7 +3896,6 @@
         </w:rPr>
         <w:t>FieldVal</w:t>
       </w:r>
-      <w:proofErr w:type="spellEnd"/>
       <w:r>
         <w:rPr>
           <w:sz w:val="24"/>
@@ -4027,52 +3932,36 @@
         <w:rPr>
           <w:sz w:val="24"/>
         </w:rPr>
-        <w:t xml:space="preserve"> &amp;</w:t>
-      </w:r>
-      <w:proofErr w:type="spellStart"/>
-      <w:r>
-        <w:rPr>
+        <w:t xml:space="preserve"> &amp;vol); //</w:t>
+      </w:r>
+      <w:r>
+        <w:rPr>
+          <w:rFonts w:hint="eastAsia"/>
+          <w:sz w:val="24"/>
+        </w:rPr>
+        <w:t>将编号</w:t>
+      </w:r>
+      <w:r>
+        <w:rPr>
+          <w:rFonts w:hint="eastAsia"/>
+          <w:sz w:val="24"/>
+        </w:rPr>
+        <w:t>123</w:t>
+      </w:r>
+      <w:r>
+        <w:rPr>
+          <w:rFonts w:hint="eastAsia"/>
+          <w:sz w:val="24"/>
+        </w:rPr>
+        <w:t>行记录中的交易量提取到</w:t>
+      </w:r>
+      <w:r>
+        <w:rPr>
+          <w:rFonts w:hint="eastAsia"/>
           <w:sz w:val="24"/>
         </w:rPr>
         <w:t>vol</w:t>
       </w:r>
-      <w:proofErr w:type="spellEnd"/>
-      <w:r>
-        <w:rPr>
-          <w:sz w:val="24"/>
-        </w:rPr>
-        <w:t>); //</w:t>
-      </w:r>
-      <w:r>
-        <w:rPr>
-          <w:rFonts w:hint="eastAsia"/>
-          <w:sz w:val="24"/>
-        </w:rPr>
-        <w:t>将编号</w:t>
-      </w:r>
-      <w:r>
-        <w:rPr>
-          <w:rFonts w:hint="eastAsia"/>
-          <w:sz w:val="24"/>
-        </w:rPr>
-        <w:t>123</w:t>
-      </w:r>
-      <w:r>
-        <w:rPr>
-          <w:rFonts w:hint="eastAsia"/>
-          <w:sz w:val="24"/>
-        </w:rPr>
-        <w:t>行记录中的交易量提取到</w:t>
-      </w:r>
-      <w:proofErr w:type="spellStart"/>
-      <w:r>
-        <w:rPr>
-          <w:rFonts w:hint="eastAsia"/>
-          <w:sz w:val="24"/>
-        </w:rPr>
-        <w:t>vol</w:t>
-      </w:r>
-      <w:proofErr w:type="spellEnd"/>
       <w:r>
         <w:rPr>
           <w:rFonts w:hint="eastAsia"/>
@@ -4224,7 +4113,6 @@
         </w:rPr>
         <w:t>”</w:t>
       </w:r>
-      <w:proofErr w:type="spellStart"/>
       <w:r>
         <w:rPr>
           <w:rFonts w:hint="eastAsia"/>
@@ -4249,14 +4137,7 @@
         <w:rPr>
           <w:sz w:val="24"/>
         </w:rPr>
-        <w:t>,Date</w:t>
-      </w:r>
-      <w:proofErr w:type="spellEnd"/>
-      <w:r>
-        <w:rPr>
-          <w:sz w:val="24"/>
-        </w:rPr>
-        <w:t>”;</w:t>
+        <w:t>,Date”;</w:t>
       </w:r>
     </w:p>
     <w:p>
@@ -4373,7 +4254,6 @@
         </w:rPr>
         <w:t xml:space="preserve">void </w:t>
       </w:r>
-      <w:proofErr w:type="spellStart"/>
       <w:r>
         <w:rPr>
           <w:rFonts w:hint="eastAsia"/>
@@ -4397,33 +4277,11 @@
         </w:rPr>
         <w:t>Recods</w:t>
       </w:r>
-      <w:proofErr w:type="spellEnd"/>
-      <w:r>
-        <w:rPr>
-          <w:sz w:val="24"/>
-        </w:rPr>
-        <w:t>(</w:t>
-      </w:r>
-      <w:proofErr w:type="spellStart"/>
-      <w:r>
-        <w:rPr>
-          <w:sz w:val="24"/>
-        </w:rPr>
-        <w:t>int</w:t>
-      </w:r>
-      <w:proofErr w:type="spellEnd"/>
-      <w:r>
-        <w:rPr>
-          <w:sz w:val="24"/>
-        </w:rPr>
-        <w:t xml:space="preserve"> </w:t>
-      </w:r>
-      <w:proofErr w:type="spellStart"/>
-      <w:r>
-        <w:rPr>
-          <w:sz w:val="24"/>
-        </w:rPr>
-        <w:t>reco</w:t>
+      <w:r>
+        <w:rPr>
+          <w:sz w:val="24"/>
+        </w:rPr>
+        <w:t>(int reco</w:t>
       </w:r>
       <w:r>
         <w:rPr>
@@ -4435,44 +4293,8 @@
         <w:rPr>
           <w:sz w:val="24"/>
         </w:rPr>
-        <w:t>ndex</w:t>
-      </w:r>
-      <w:proofErr w:type="spellEnd"/>
-      <w:r>
-        <w:rPr>
-          <w:sz w:val="24"/>
-        </w:rPr>
-        <w:t xml:space="preserve">[], </w:t>
-      </w:r>
-      <w:proofErr w:type="spellStart"/>
-      <w:r>
-        <w:rPr>
-          <w:sz w:val="24"/>
-        </w:rPr>
-        <w:t>int</w:t>
-      </w:r>
-      <w:proofErr w:type="spellEnd"/>
-      <w:r>
-        <w:rPr>
-          <w:sz w:val="24"/>
-        </w:rPr>
-        <w:t xml:space="preserve"> n, </w:t>
-      </w:r>
-      <w:proofErr w:type="spellStart"/>
-      <w:r>
-        <w:rPr>
-          <w:sz w:val="24"/>
-        </w:rPr>
-        <w:t>const</w:t>
-      </w:r>
-      <w:proofErr w:type="spellEnd"/>
-      <w:r>
-        <w:rPr>
-          <w:sz w:val="24"/>
-        </w:rPr>
-        <w:t xml:space="preserve"> char *</w:t>
-      </w:r>
-      <w:proofErr w:type="spellStart"/>
+        <w:t>ndex[], int n, const char *</w:t>
+      </w:r>
       <w:r>
         <w:rPr>
           <w:rFonts w:hint="eastAsia"/>
@@ -4493,7 +4315,6 @@
         </w:rPr>
         <w:t>by</w:t>
       </w:r>
-      <w:proofErr w:type="spellEnd"/>
       <w:r>
         <w:rPr>
           <w:sz w:val="24"/>
@@ -4530,7 +4351,6 @@
           <w:sz w:val="24"/>
         </w:rPr>
       </w:pPr>
-      <w:proofErr w:type="spellStart"/>
       <w:r>
         <w:rPr>
           <w:sz w:val="24"/>
@@ -4549,7 +4369,6 @@
         </w:rPr>
         <w:t>ndex</w:t>
       </w:r>
-      <w:proofErr w:type="spellEnd"/>
       <w:r>
         <w:rPr>
           <w:sz w:val="24"/>
@@ -4650,7 +4469,6 @@
           <w:sz w:val="24"/>
         </w:rPr>
       </w:pPr>
-      <w:proofErr w:type="spellStart"/>
       <w:r>
         <w:rPr>
           <w:rFonts w:hint="eastAsia"/>
@@ -4671,7 +4489,6 @@
         </w:rPr>
         <w:t>by</w:t>
       </w:r>
-      <w:proofErr w:type="spellEnd"/>
       <w:r>
         <w:rPr>
           <w:rFonts w:hint="eastAsia"/>
@@ -4755,7 +4572,6 @@
           <w:sz w:val="24"/>
         </w:rPr>
       </w:pPr>
-      <w:proofErr w:type="spellStart"/>
       <w:r>
         <w:rPr>
           <w:rFonts w:hint="eastAsia"/>
@@ -4767,17 +4583,9 @@
         <w:rPr>
           <w:sz w:val="24"/>
         </w:rPr>
-        <w:t>nt</w:t>
-      </w:r>
-      <w:proofErr w:type="spellEnd"/>
-      <w:r>
-        <w:rPr>
-          <w:sz w:val="24"/>
-        </w:rPr>
-        <w:t xml:space="preserve"> </w:t>
+        <w:t xml:space="preserve">nt </w:t>
       </w:r>
       <w:bookmarkStart w:id="0" w:name="OLE_LINK1"/>
-      <w:proofErr w:type="spellStart"/>
       <w:r>
         <w:rPr>
           <w:sz w:val="24"/>
@@ -4797,7 +4605,6 @@
         <w:t>ndex</w:t>
       </w:r>
       <w:bookmarkEnd w:id="0"/>
-      <w:proofErr w:type="spellEnd"/>
       <w:r>
         <w:rPr>
           <w:rFonts w:hint="eastAsia"/>
@@ -4878,7 +4685,6 @@
         </w:rPr>
         <w:t>行数据的编号存入到了</w:t>
       </w:r>
-      <w:proofErr w:type="spellStart"/>
       <w:r>
         <w:rPr>
           <w:sz w:val="24"/>
@@ -4897,7 +4703,6 @@
         </w:rPr>
         <w:t>ndex</w:t>
       </w:r>
-      <w:proofErr w:type="spellEnd"/>
       <w:r>
         <w:rPr>
           <w:rFonts w:hint="eastAsia"/>
@@ -4926,7 +4731,6 @@
         </w:rPr>
         <w:t xml:space="preserve"> * </w:t>
       </w:r>
-      <w:proofErr w:type="spellStart"/>
       <w:r>
         <w:rPr>
           <w:rFonts w:hint="eastAsia"/>
@@ -4947,7 +4751,6 @@
         </w:rPr>
         <w:t>by</w:t>
       </w:r>
-      <w:proofErr w:type="spellEnd"/>
       <w:r>
         <w:rPr>
           <w:sz w:val="24"/>
@@ -4960,8 +4763,6 @@
         </w:rPr>
         <w:t>"</w:t>
       </w:r>
-      <w:proofErr w:type="spellStart"/>
-      <w:proofErr w:type="gramStart"/>
       <w:r>
         <w:rPr>
           <w:rFonts w:hint="eastAsia"/>
@@ -4975,8 +4776,6 @@
         </w:rPr>
         <w:t>,Volume</w:t>
       </w:r>
-      <w:proofErr w:type="spellEnd"/>
-      <w:proofErr w:type="gramEnd"/>
       <w:r>
         <w:rPr>
           <w:sz w:val="24"/>
@@ -4997,7 +4796,6 @@
           <w:sz w:val="24"/>
         </w:rPr>
       </w:pPr>
-      <w:proofErr w:type="spellStart"/>
       <w:r>
         <w:rPr>
           <w:b/>
@@ -5020,14 +4818,12 @@
         </w:rPr>
         <w:t>Recods</w:t>
       </w:r>
-      <w:proofErr w:type="spellEnd"/>
       <w:r>
         <w:rPr>
           <w:sz w:val="24"/>
         </w:rPr>
         <w:t>(</w:t>
       </w:r>
-      <w:proofErr w:type="spellStart"/>
       <w:r>
         <w:rPr>
           <w:sz w:val="24"/>
@@ -5046,7 +4842,6 @@
         </w:rPr>
         <w:t>ndex</w:t>
       </w:r>
-      <w:proofErr w:type="spellEnd"/>
       <w:r>
         <w:rPr>
           <w:sz w:val="24"/>
@@ -5072,7 +4867,6 @@
         </w:rPr>
         <w:t xml:space="preserve"> </w:t>
       </w:r>
-      <w:proofErr w:type="spellStart"/>
       <w:r>
         <w:rPr>
           <w:rFonts w:hint="eastAsia"/>
@@ -5093,7 +4887,6 @@
         </w:rPr>
         <w:t>by</w:t>
       </w:r>
-      <w:proofErr w:type="spellEnd"/>
       <w:r>
         <w:rPr>
           <w:sz w:val="24"/>
@@ -5848,7 +5641,6 @@
         </w:rPr>
         <w:t>函数的原型：</w:t>
       </w:r>
-      <w:proofErr w:type="spellStart"/>
       <w:r>
         <w:rPr>
           <w:rFonts w:hint="eastAsia"/>
@@ -5856,7 +5648,6 @@
         </w:rPr>
         <w:t>int</w:t>
       </w:r>
-      <w:proofErr w:type="spellEnd"/>
       <w:r>
         <w:rPr>
           <w:sz w:val="24"/>
@@ -5881,49 +5672,13 @@
         <w:rPr>
           <w:sz w:val="24"/>
         </w:rPr>
-        <w:t>(</w:t>
-      </w:r>
-      <w:proofErr w:type="spellStart"/>
-      <w:r>
-        <w:rPr>
-          <w:sz w:val="24"/>
-        </w:rPr>
-        <w:t>const</w:t>
-      </w:r>
-      <w:proofErr w:type="spellEnd"/>
-      <w:r>
-        <w:rPr>
-          <w:sz w:val="24"/>
-        </w:rPr>
-        <w:t xml:space="preserve"> char *condition, </w:t>
-      </w:r>
-      <w:proofErr w:type="spellStart"/>
-      <w:r>
-        <w:rPr>
-          <w:sz w:val="24"/>
-        </w:rPr>
-        <w:t>int</w:t>
-      </w:r>
-      <w:proofErr w:type="spellEnd"/>
-      <w:r>
-        <w:rPr>
-          <w:sz w:val="24"/>
-        </w:rPr>
-        <w:t xml:space="preserve"> </w:t>
-      </w:r>
-      <w:proofErr w:type="spellStart"/>
-      <w:r>
-        <w:rPr>
-          <w:sz w:val="24"/>
-        </w:rPr>
-        <w:t>reco_index</w:t>
-      </w:r>
-      <w:proofErr w:type="spellEnd"/>
-      <w:r>
-        <w:rPr>
-          <w:sz w:val="24"/>
-        </w:rPr>
-        <w:t xml:space="preserve"> </w:t>
+        <w:t xml:space="preserve">(const char *condition, int </w:t>
+      </w:r>
+      <w:r>
+        <w:rPr>
+          <w:sz w:val="24"/>
+        </w:rPr>
+        <w:t xml:space="preserve">reco_index </w:t>
       </w:r>
       <w:r>
         <w:rPr>
@@ -5997,14 +5752,12 @@
           <w:sz w:val="24"/>
         </w:rPr>
       </w:pPr>
-      <w:proofErr w:type="spellStart"/>
       <w:r>
         <w:rPr>
           <w:sz w:val="24"/>
         </w:rPr>
         <w:t>reco_index</w:t>
       </w:r>
-      <w:proofErr w:type="spellEnd"/>
       <w:r>
         <w:rPr>
           <w:rFonts w:hint="eastAsia"/>
@@ -6101,14 +5854,7 @@
         <w:rPr>
           <w:sz w:val="24"/>
         </w:rPr>
-        <w:t xml:space="preserve"> * </w:t>
-      </w:r>
-      <w:proofErr w:type="spellStart"/>
-      <w:r>
-        <w:rPr>
-          <w:sz w:val="24"/>
-        </w:rPr>
-        <w:t>query</w:t>
+        <w:t xml:space="preserve"> * query</w:t>
       </w:r>
       <w:r>
         <w:rPr>
@@ -6120,16 +5866,8 @@
         <w:rPr>
           <w:sz w:val="24"/>
         </w:rPr>
-        <w:t>ondtion</w:t>
-      </w:r>
-      <w:proofErr w:type="spellEnd"/>
-      <w:r>
-        <w:rPr>
-          <w:sz w:val="24"/>
-        </w:rPr>
-        <w:t xml:space="preserve"> = </w:t>
-      </w:r>
-      <w:proofErr w:type="gramStart"/>
+        <w:t xml:space="preserve">ondtion = </w:t>
+      </w:r>
       <w:r>
         <w:rPr>
           <w:sz w:val="24"/>
@@ -6151,7 +5889,6 @@
         </w:rPr>
         <w:t>Open</w:t>
       </w:r>
-      <w:proofErr w:type="gramEnd"/>
       <w:r>
         <w:rPr>
           <w:sz w:val="24"/>
@@ -6178,7 +5915,6 @@
           <w:sz w:val="24"/>
         </w:rPr>
       </w:pPr>
-      <w:proofErr w:type="spellStart"/>
       <w:r>
         <w:rPr>
           <w:rFonts w:hint="eastAsia"/>
@@ -6190,14 +5926,7 @@
         <w:rPr>
           <w:sz w:val="24"/>
         </w:rPr>
-        <w:t>nt</w:t>
-      </w:r>
-      <w:proofErr w:type="spellEnd"/>
-      <w:r>
-        <w:rPr>
-          <w:sz w:val="24"/>
-        </w:rPr>
-        <w:t xml:space="preserve"> *</w:t>
+        <w:t>nt *</w:t>
       </w:r>
       <w:r>
         <w:rPr>
@@ -6205,61 +5934,23 @@
         </w:rPr>
         <w:t xml:space="preserve"> </w:t>
       </w:r>
-      <w:proofErr w:type="spellStart"/>
       <w:r>
         <w:rPr>
           <w:sz w:val="24"/>
         </w:rPr>
         <w:t>reco_index</w:t>
       </w:r>
-      <w:proofErr w:type="spellEnd"/>
       <w:r>
         <w:rPr>
           <w:sz w:val="24"/>
         </w:rPr>
         <w:t xml:space="preserve"> = </w:t>
       </w:r>
-      <w:proofErr w:type="spellStart"/>
-      <w:r>
-        <w:rPr>
-          <w:sz w:val="24"/>
-        </w:rPr>
-        <w:t>calloc</w:t>
-      </w:r>
-      <w:proofErr w:type="spellEnd"/>
-      <w:r>
-        <w:rPr>
-          <w:sz w:val="24"/>
-        </w:rPr>
-        <w:t xml:space="preserve">(100, </w:t>
-      </w:r>
-      <w:proofErr w:type="spellStart"/>
-      <w:r>
-        <w:rPr>
-          <w:sz w:val="24"/>
-        </w:rPr>
-        <w:t>sizeof</w:t>
-      </w:r>
-      <w:proofErr w:type="spellEnd"/>
-      <w:r>
-        <w:rPr>
-          <w:sz w:val="24"/>
-        </w:rPr>
-        <w:t>(</w:t>
-      </w:r>
-      <w:proofErr w:type="spellStart"/>
-      <w:r>
-        <w:rPr>
-          <w:sz w:val="24"/>
-        </w:rPr>
-        <w:t>int</w:t>
-      </w:r>
-      <w:proofErr w:type="spellEnd"/>
-      <w:r>
-        <w:rPr>
-          <w:sz w:val="24"/>
-        </w:rPr>
-        <w:t xml:space="preserve">)); </w:t>
+      <w:r>
+        <w:rPr>
+          <w:sz w:val="24"/>
+        </w:rPr>
+        <w:t xml:space="preserve">calloc(100, sizeof(int)); </w:t>
       </w:r>
       <w:r>
         <w:rPr>
@@ -6309,19 +6000,11 @@
           <w:sz w:val="24"/>
         </w:rPr>
       </w:pPr>
-      <w:proofErr w:type="spellStart"/>
-      <w:r>
-        <w:rPr>
-          <w:sz w:val="24"/>
-        </w:rPr>
-        <w:t>int</w:t>
-      </w:r>
-      <w:proofErr w:type="spellEnd"/>
-      <w:r>
-        <w:rPr>
-          <w:sz w:val="24"/>
-        </w:rPr>
-        <w:t xml:space="preserve"> count = </w:t>
+      <w:r>
+        <w:rPr>
+          <w:sz w:val="24"/>
+        </w:rPr>
+        <w:t xml:space="preserve">int count = </w:t>
       </w:r>
       <w:r>
         <w:rPr>
@@ -6343,28 +6026,24 @@
         </w:rPr>
         <w:t>(</w:t>
       </w:r>
-      <w:proofErr w:type="spellStart"/>
       <w:r>
         <w:rPr>
           <w:sz w:val="24"/>
         </w:rPr>
         <w:t>query_condtion</w:t>
       </w:r>
-      <w:proofErr w:type="spellEnd"/>
       <w:r>
         <w:rPr>
           <w:sz w:val="24"/>
         </w:rPr>
         <w:t xml:space="preserve">, </w:t>
       </w:r>
-      <w:proofErr w:type="spellStart"/>
       <w:r>
         <w:rPr>
           <w:sz w:val="24"/>
         </w:rPr>
         <w:t>reco_index</w:t>
       </w:r>
-      <w:proofErr w:type="spellEnd"/>
       <w:r>
         <w:rPr>
           <w:sz w:val="24"/>
@@ -6448,14 +6127,12 @@
         </w:rPr>
         <w:t>free(</w:t>
       </w:r>
-      <w:proofErr w:type="spellStart"/>
       <w:r>
         <w:rPr>
           <w:sz w:val="24"/>
         </w:rPr>
         <w:t>reco_index</w:t>
       </w:r>
-      <w:proofErr w:type="spellEnd"/>
       <w:r>
         <w:rPr>
           <w:sz w:val="24"/>
@@ -6989,21 +6666,12 @@
         </w:rPr>
         <w:br/>
       </w:r>
-      <w:proofErr w:type="spellStart"/>
-      <w:r>
-        <w:rPr>
-          <w:sz w:val="24"/>
-          <w:szCs w:val="24"/>
-        </w:rPr>
-        <w:t>int</w:t>
-      </w:r>
-      <w:proofErr w:type="spellEnd"/>
-      <w:r>
-        <w:rPr>
-          <w:sz w:val="24"/>
-          <w:szCs w:val="24"/>
-        </w:rPr>
-        <w:t xml:space="preserve"> </w:t>
+      <w:r>
+        <w:rPr>
+          <w:sz w:val="24"/>
+          <w:szCs w:val="24"/>
+        </w:rPr>
+        <w:t xml:space="preserve">int </w:t>
       </w:r>
       <w:r>
         <w:rPr>
@@ -7026,56 +6694,21 @@
           <w:sz w:val="24"/>
           <w:szCs w:val="24"/>
         </w:rPr>
-        <w:t>(</w:t>
-      </w:r>
-      <w:proofErr w:type="spellStart"/>
-      <w:r>
-        <w:rPr>
-          <w:sz w:val="24"/>
-          <w:szCs w:val="24"/>
-        </w:rPr>
-        <w:t>int</w:t>
-      </w:r>
-      <w:proofErr w:type="spellEnd"/>
-      <w:r>
-        <w:rPr>
-          <w:sz w:val="24"/>
-          <w:szCs w:val="24"/>
-        </w:rPr>
-        <w:t xml:space="preserve"> </w:t>
-      </w:r>
-      <w:proofErr w:type="spellStart"/>
+        <w:t xml:space="preserve">(int </w:t>
+      </w:r>
       <w:r>
         <w:rPr>
           <w:sz w:val="24"/>
         </w:rPr>
         <w:t>reco_index</w:t>
       </w:r>
-      <w:proofErr w:type="spellEnd"/>
-      <w:r>
-        <w:rPr>
-          <w:sz w:val="24"/>
-          <w:szCs w:val="24"/>
-        </w:rPr>
-        <w:t xml:space="preserve">[], </w:t>
-      </w:r>
-      <w:proofErr w:type="spellStart"/>
-      <w:r>
-        <w:rPr>
-          <w:sz w:val="24"/>
-          <w:szCs w:val="24"/>
-        </w:rPr>
-        <w:t>int</w:t>
-      </w:r>
-      <w:proofErr w:type="spellEnd"/>
-      <w:r>
-        <w:rPr>
-          <w:sz w:val="24"/>
-          <w:szCs w:val="24"/>
-        </w:rPr>
-        <w:t xml:space="preserve"> n, </w:t>
-      </w:r>
-      <w:proofErr w:type="spellStart"/>
+      <w:r>
+        <w:rPr>
+          <w:sz w:val="24"/>
+          <w:szCs w:val="24"/>
+        </w:rPr>
+        <w:t xml:space="preserve">[], int n, </w:t>
+      </w:r>
       <w:r>
         <w:rPr>
           <w:rFonts w:hint="eastAsia"/>
@@ -7089,55 +6722,7 @@
           <w:sz w:val="24"/>
           <w:szCs w:val="24"/>
         </w:rPr>
-        <w:t>onst</w:t>
-      </w:r>
-      <w:proofErr w:type="spellEnd"/>
-      <w:r>
-        <w:rPr>
-          <w:sz w:val="24"/>
-          <w:szCs w:val="24"/>
-        </w:rPr>
-        <w:t xml:space="preserve"> char *</w:t>
-      </w:r>
-      <w:proofErr w:type="spellStart"/>
-      <w:r>
-        <w:rPr>
-          <w:sz w:val="24"/>
-          <w:szCs w:val="24"/>
-        </w:rPr>
-        <w:t>cmd</w:t>
-      </w:r>
-      <w:proofErr w:type="spellEnd"/>
-      <w:r>
-        <w:rPr>
-          <w:sz w:val="24"/>
-          <w:szCs w:val="24"/>
-        </w:rPr>
-        <w:t xml:space="preserve">, </w:t>
-      </w:r>
-      <w:proofErr w:type="spellStart"/>
-      <w:r>
-        <w:rPr>
-          <w:sz w:val="24"/>
-          <w:szCs w:val="24"/>
-        </w:rPr>
-        <w:t>const</w:t>
-      </w:r>
-      <w:proofErr w:type="spellEnd"/>
-      <w:r>
-        <w:rPr>
-          <w:sz w:val="24"/>
-          <w:szCs w:val="24"/>
-        </w:rPr>
-        <w:t xml:space="preserve"> char *</w:t>
-      </w:r>
-      <w:proofErr w:type="spellStart"/>
-      <w:r>
-        <w:rPr>
-          <w:sz w:val="24"/>
-          <w:szCs w:val="24"/>
-        </w:rPr>
-        <w:t>group</w:t>
+        <w:t>onst char *cmd, const char *group</w:t>
       </w:r>
       <w:r>
         <w:rPr>
@@ -7151,15 +6736,7 @@
           <w:sz w:val="24"/>
           <w:szCs w:val="24"/>
         </w:rPr>
-        <w:t>by</w:t>
-      </w:r>
-      <w:proofErr w:type="spellEnd"/>
-      <w:r>
-        <w:rPr>
-          <w:sz w:val="24"/>
-          <w:szCs w:val="24"/>
-        </w:rPr>
-        <w:t>);</w:t>
+        <w:t>by);</w:t>
       </w:r>
       <w:r>
         <w:rPr>
@@ -7199,14 +6776,12 @@
           <w:szCs w:val="24"/>
         </w:rPr>
       </w:pPr>
-      <w:proofErr w:type="spellStart"/>
       <w:r>
         <w:rPr>
           <w:sz w:val="24"/>
         </w:rPr>
         <w:t>reco_index</w:t>
       </w:r>
-      <w:proofErr w:type="spellEnd"/>
       <w:r>
         <w:rPr>
           <w:sz w:val="24"/>
@@ -7259,7 +6834,6 @@
           <w:szCs w:val="24"/>
         </w:rPr>
       </w:pPr>
-      <w:proofErr w:type="spellStart"/>
       <w:r>
         <w:rPr>
           <w:rFonts w:hint="eastAsia"/>
@@ -7268,7 +6842,6 @@
         </w:rPr>
         <w:t>cmd</w:t>
       </w:r>
-      <w:proofErr w:type="spellEnd"/>
       <w:r>
         <w:rPr>
           <w:sz w:val="24"/>
@@ -7328,7 +6901,6 @@
           <w:szCs w:val="24"/>
         </w:rPr>
       </w:pPr>
-      <w:proofErr w:type="spellStart"/>
       <w:r>
         <w:rPr>
           <w:sz w:val="24"/>
@@ -7348,15 +6920,7 @@
           <w:sz w:val="24"/>
           <w:szCs w:val="24"/>
         </w:rPr>
-        <w:t>by</w:t>
-      </w:r>
-      <w:proofErr w:type="spellEnd"/>
-      <w:r>
-        <w:rPr>
-          <w:sz w:val="24"/>
-          <w:szCs w:val="24"/>
-        </w:rPr>
-        <w:t xml:space="preserve"> </w:t>
+        <w:t xml:space="preserve">by </w:t>
       </w:r>
       <w:r>
         <w:rPr>
@@ -7731,14 +7295,12 @@
         </w:rPr>
         <w:t xml:space="preserve"> (</w:t>
       </w:r>
-      <w:proofErr w:type="spellStart"/>
       <w:r>
         <w:rPr>
           <w:sz w:val="24"/>
         </w:rPr>
         <w:t>reco_index</w:t>
       </w:r>
-      <w:proofErr w:type="spellEnd"/>
       <w:r>
         <w:rPr>
           <w:sz w:val="22"/>
@@ -7804,16 +7366,8 @@
         <w:rPr>
           <w:sz w:val="22"/>
         </w:rPr>
-        <w:t xml:space="preserve"> //</w:t>
-      </w:r>
-      <w:proofErr w:type="spellStart"/>
-      <w:r>
-        <w:rPr>
-          <w:sz w:val="22"/>
-        </w:rPr>
-        <w:t>redoIndex</w:t>
-      </w:r>
-      <w:proofErr w:type="spellEnd"/>
+        <w:t xml:space="preserve"> //redoIndex</w:t>
+      </w:r>
       <w:r>
         <w:rPr>
           <w:rFonts w:hint="eastAsia"/>
@@ -7906,8 +7460,6 @@
           <w:sz w:val="22"/>
         </w:rPr>
       </w:pPr>
-      <w:proofErr w:type="spellStart"/>
-      <w:proofErr w:type="gramStart"/>
       <w:r>
         <w:rPr>
           <w:sz w:val="24"/>
@@ -7926,16 +7478,7 @@
           <w:rFonts w:hint="eastAsia"/>
           <w:sz w:val="22"/>
         </w:rPr>
-        <w:t>AVG</w:t>
-      </w:r>
-      <w:proofErr w:type="spellEnd"/>
-      <w:proofErr w:type="gramEnd"/>
-      <w:r>
-        <w:rPr>
-          <w:rFonts w:hint="eastAsia"/>
-          <w:sz w:val="22"/>
-        </w:rPr>
-        <w:t>(</w:t>
+        <w:t>AVG(</w:t>
       </w:r>
       <w:r>
         <w:rPr>
@@ -8345,7 +7888,6 @@
         </w:rPr>
         <w:t>函数原型：</w:t>
       </w:r>
-      <w:proofErr w:type="spellStart"/>
       <w:r>
         <w:rPr>
           <w:b/>
@@ -8354,61 +7896,12 @@
         </w:rPr>
         <w:t>OutputToFile</w:t>
       </w:r>
-      <w:proofErr w:type="spellEnd"/>
-      <w:r>
-        <w:rPr>
-          <w:sz w:val="24"/>
-          <w:szCs w:val="24"/>
-        </w:rPr>
-        <w:t xml:space="preserve"> (</w:t>
-      </w:r>
-      <w:proofErr w:type="spellStart"/>
-      <w:r>
-        <w:rPr>
-          <w:sz w:val="24"/>
-          <w:szCs w:val="24"/>
-        </w:rPr>
-        <w:t>int</w:t>
-      </w:r>
-      <w:proofErr w:type="spellEnd"/>
-      <w:r>
-        <w:rPr>
-          <w:sz w:val="24"/>
-          <w:szCs w:val="24"/>
-        </w:rPr>
-        <w:t xml:space="preserve"> </w:t>
-      </w:r>
-      <w:proofErr w:type="spellStart"/>
-      <w:r>
-        <w:rPr>
-          <w:sz w:val="24"/>
-          <w:szCs w:val="24"/>
-        </w:rPr>
-        <w:t>reco_index</w:t>
-      </w:r>
-      <w:proofErr w:type="spellEnd"/>
-      <w:r>
-        <w:rPr>
-          <w:sz w:val="24"/>
-          <w:szCs w:val="24"/>
-        </w:rPr>
-        <w:t xml:space="preserve">[], </w:t>
-      </w:r>
-      <w:proofErr w:type="spellStart"/>
-      <w:r>
-        <w:rPr>
-          <w:sz w:val="24"/>
-          <w:szCs w:val="24"/>
-        </w:rPr>
-        <w:t>int</w:t>
-      </w:r>
-      <w:proofErr w:type="spellEnd"/>
-      <w:r>
-        <w:rPr>
-          <w:sz w:val="24"/>
-          <w:szCs w:val="24"/>
-        </w:rPr>
-        <w:t xml:space="preserve"> n, FILE *pf);</w:t>
+      <w:r>
+        <w:rPr>
+          <w:sz w:val="24"/>
+          <w:szCs w:val="24"/>
+        </w:rPr>
+        <w:t xml:space="preserve"> (int reco_index[], int n, FILE *pf);</w:t>
       </w:r>
       <w:r>
         <w:rPr>
@@ -8809,15 +8302,7 @@
           <w:sz w:val="24"/>
           <w:szCs w:val="24"/>
         </w:rPr>
-        <w:t>位</w:t>
-      </w:r>
-      <w:r>
-        <w:rPr>
-          <w:rFonts w:hint="eastAsia"/>
-          <w:sz w:val="24"/>
-          <w:szCs w:val="24"/>
-        </w:rPr>
-        <w:t>。</w:t>
+        <w:t>位。</w:t>
       </w:r>
     </w:p>
     <w:p>
@@ -8843,7 +8328,25 @@
           <w:sz w:val="24"/>
           <w:szCs w:val="24"/>
         </w:rPr>
-        <w:t>输入数据格式：</w:t>
+        <w:t>【</w:t>
+      </w:r>
+      <w:r>
+        <w:rPr>
+          <w:rFonts w:hint="eastAsia"/>
+          <w:b/>
+          <w:sz w:val="24"/>
+          <w:szCs w:val="24"/>
+        </w:rPr>
+        <w:t>输入格式</w:t>
+      </w:r>
+      <w:r>
+        <w:rPr>
+          <w:rFonts w:hint="eastAsia"/>
+          <w:b/>
+          <w:sz w:val="24"/>
+          <w:szCs w:val="24"/>
+        </w:rPr>
+        <w:t>】</w:t>
       </w:r>
     </w:p>
     <w:p>
@@ -9020,23 +8523,7 @@
           <w:sz w:val="24"/>
           <w:szCs w:val="24"/>
         </w:rPr>
-        <w:t>，格式如</w:t>
-      </w:r>
-      <w:r>
-        <w:rPr>
-          <w:rFonts w:hint="eastAsia"/>
-          <w:sz w:val="24"/>
-          <w:szCs w:val="24"/>
-        </w:rPr>
-        <w:t>原始</w:t>
-      </w:r>
-      <w:r>
-        <w:rPr>
-          <w:rFonts w:hint="eastAsia"/>
-          <w:sz w:val="24"/>
-          <w:szCs w:val="24"/>
-        </w:rPr>
-        <w:t>数据中的</w:t>
+        <w:t>，格式如原始数据中的</w:t>
       </w:r>
       <w:r>
         <w:rPr>
@@ -9114,15 +8601,7 @@
           <w:sz w:val="24"/>
           <w:szCs w:val="24"/>
         </w:rPr>
-        <w:t>只股票的股票代码</w:t>
-      </w:r>
-      <w:r>
-        <w:rPr>
-          <w:rFonts w:hint="eastAsia"/>
-          <w:sz w:val="24"/>
-          <w:szCs w:val="24"/>
-        </w:rPr>
-        <w:t>；</w:t>
+        <w:t>只股票的股票代码；</w:t>
       </w:r>
     </w:p>
     <w:p>
@@ -9149,68 +8628,263 @@
           <w:sz w:val="24"/>
           <w:szCs w:val="24"/>
         </w:rPr>
-        <w:t>输出数据格式：</w:t>
+        <w:t>【</w:t>
+      </w:r>
+      <w:r>
+        <w:rPr>
+          <w:rFonts w:hint="eastAsia"/>
+          <w:b/>
+          <w:sz w:val="24"/>
+          <w:szCs w:val="24"/>
+        </w:rPr>
+        <w:t>输出格式</w:t>
+      </w:r>
+      <w:r>
+        <w:rPr>
+          <w:rFonts w:hint="eastAsia"/>
+          <w:b/>
+          <w:sz w:val="24"/>
+          <w:szCs w:val="24"/>
+        </w:rPr>
+        <w:t>】</w:t>
       </w:r>
     </w:p>
     <w:p>
       <w:pPr>
-        <w:ind w:firstLine="420"/>
-        <w:rPr>
-          <w:sz w:val="24"/>
-          <w:szCs w:val="24"/>
-        </w:rPr>
-      </w:pPr>
-      <w:r>
-        <w:rPr>
-          <w:rFonts w:hint="eastAsia"/>
-          <w:sz w:val="24"/>
-          <w:szCs w:val="24"/>
-        </w:rPr>
-        <w:t>一行包含一个小数，表示最后资金的最大值保留到小数点后</w:t>
-      </w:r>
-      <w:r>
-        <w:rPr>
-          <w:sz w:val="24"/>
-          <w:szCs w:val="24"/>
-        </w:rPr>
-        <w:t>2</w:t>
-      </w:r>
-      <w:r>
-        <w:rPr>
-          <w:rFonts w:hint="eastAsia"/>
-          <w:sz w:val="24"/>
-          <w:szCs w:val="24"/>
-        </w:rPr>
-        <w:t>位。</w:t>
+        <w:rPr>
+          <w:sz w:val="24"/>
+          <w:szCs w:val="24"/>
+        </w:rPr>
+      </w:pPr>
+      <w:r>
+        <w:rPr>
+          <w:b/>
+          <w:sz w:val="24"/>
+          <w:szCs w:val="24"/>
+        </w:rPr>
+        <w:tab/>
+      </w:r>
+      <w:r>
+        <w:rPr>
+          <w:rFonts w:hint="eastAsia"/>
+          <w:sz w:val="24"/>
+          <w:szCs w:val="24"/>
+        </w:rPr>
+        <w:t>假设时段内</w:t>
+      </w:r>
+      <w:r>
+        <w:rPr>
+          <w:rFonts w:hint="eastAsia"/>
+          <w:sz w:val="24"/>
+          <w:szCs w:val="24"/>
+        </w:rPr>
+        <w:t>m</w:t>
+      </w:r>
+      <w:r>
+        <w:rPr>
+          <w:rFonts w:hint="eastAsia"/>
+          <w:sz w:val="24"/>
+          <w:szCs w:val="24"/>
+        </w:rPr>
+        <w:t>个交易日，则输出</w:t>
+      </w:r>
+      <w:r>
+        <w:rPr>
+          <w:rFonts w:hint="eastAsia"/>
+          <w:sz w:val="24"/>
+          <w:szCs w:val="24"/>
+        </w:rPr>
+        <w:t>m</w:t>
+      </w:r>
+      <w:r>
+        <w:rPr>
+          <w:rFonts w:hint="eastAsia"/>
+          <w:sz w:val="24"/>
+          <w:szCs w:val="24"/>
+        </w:rPr>
+        <w:t>行。</w:t>
       </w:r>
     </w:p>
     <w:p>
       <w:pPr>
         <w:rPr>
-          <w:rFonts w:hint="eastAsia"/>
-          <w:sz w:val="24"/>
-          <w:szCs w:val="24"/>
-        </w:rPr>
-      </w:pPr>
+          <w:sz w:val="24"/>
+          <w:szCs w:val="24"/>
+        </w:rPr>
+      </w:pPr>
+      <w:r>
+        <w:rPr>
+          <w:sz w:val="24"/>
+          <w:szCs w:val="24"/>
+        </w:rPr>
+        <w:tab/>
+      </w:r>
+      <w:r>
+        <w:rPr>
+          <w:rFonts w:hint="eastAsia"/>
+          <w:sz w:val="24"/>
+          <w:szCs w:val="24"/>
+        </w:rPr>
+        <w:t>每行有</w:t>
+      </w:r>
+      <w:r>
+        <w:rPr>
+          <w:rFonts w:hint="eastAsia"/>
+          <w:sz w:val="24"/>
+          <w:szCs w:val="24"/>
+        </w:rPr>
+        <w:t>n+1</w:t>
+      </w:r>
+      <w:r>
+        <w:rPr>
+          <w:rFonts w:hint="eastAsia"/>
+          <w:sz w:val="24"/>
+          <w:szCs w:val="24"/>
+        </w:rPr>
+        <w:t>数，每</w:t>
+      </w:r>
+      <w:r>
+        <w:rPr>
+          <w:rFonts w:hint="eastAsia"/>
+          <w:sz w:val="24"/>
+          <w:szCs w:val="24"/>
+        </w:rPr>
+        <w:t>2</w:t>
+      </w:r>
+      <w:r>
+        <w:rPr>
+          <w:rFonts w:hint="eastAsia"/>
+          <w:sz w:val="24"/>
+          <w:szCs w:val="24"/>
+        </w:rPr>
+        <w:t>个数之间用一个空格隔开，前</w:t>
+      </w:r>
+      <w:r>
+        <w:rPr>
+          <w:rFonts w:hint="eastAsia"/>
+          <w:sz w:val="24"/>
+          <w:szCs w:val="24"/>
+        </w:rPr>
+        <w:t>n</w:t>
+      </w:r>
+      <w:r>
+        <w:rPr>
+          <w:rFonts w:hint="eastAsia"/>
+          <w:sz w:val="24"/>
+          <w:szCs w:val="24"/>
+        </w:rPr>
+        <w:t>个数表示当前交易日结束时，这</w:t>
+      </w:r>
+      <w:r>
+        <w:rPr>
+          <w:rFonts w:hint="eastAsia"/>
+          <w:sz w:val="24"/>
+          <w:szCs w:val="24"/>
+        </w:rPr>
+        <w:t>n</w:t>
+      </w:r>
+      <w:r>
+        <w:rPr>
+          <w:rFonts w:hint="eastAsia"/>
+          <w:sz w:val="24"/>
+          <w:szCs w:val="24"/>
+        </w:rPr>
+        <w:t>支股票的持有量；最后一个小数表示当前手中的现金额。</w:t>
+      </w:r>
     </w:p>
     <w:p>
       <w:pPr>
-        <w:rPr>
-          <w:rFonts w:hint="eastAsia"/>
+        <w:ind w:firstLine="420"/>
+        <w:rPr>
+          <w:sz w:val="24"/>
+          <w:szCs w:val="24"/>
+        </w:rPr>
+      </w:pPr>
+      <w:r>
+        <w:rPr>
+          <w:rFonts w:hint="eastAsia"/>
+          <w:sz w:val="24"/>
+          <w:szCs w:val="24"/>
+        </w:rPr>
+        <w:t>注意：按照题目要求最后一行前</w:t>
+      </w:r>
+      <w:r>
+        <w:rPr>
+          <w:rFonts w:hint="eastAsia"/>
+          <w:sz w:val="24"/>
+          <w:szCs w:val="24"/>
+        </w:rPr>
+        <w:t>n</w:t>
+      </w:r>
+      <w:r>
+        <w:rPr>
+          <w:rFonts w:hint="eastAsia"/>
+          <w:sz w:val="24"/>
+          <w:szCs w:val="24"/>
+        </w:rPr>
+        <w:t>个整数应该均为</w:t>
+      </w:r>
+      <w:r>
+        <w:rPr>
+          <w:rFonts w:hint="eastAsia"/>
+          <w:sz w:val="24"/>
+          <w:szCs w:val="24"/>
+        </w:rPr>
+        <w:t>0</w:t>
+      </w:r>
+      <w:r>
+        <w:rPr>
+          <w:rFonts w:hint="eastAsia"/>
+          <w:sz w:val="24"/>
+          <w:szCs w:val="24"/>
+        </w:rPr>
+        <w:t>，而最后一个小数就表示最终手中的资金。</w:t>
+      </w:r>
+    </w:p>
+    <w:p>
+      <w:pPr>
+        <w:ind w:firstLine="420"/>
+        <w:rPr>
+          <w:sz w:val="24"/>
+          <w:szCs w:val="24"/>
+        </w:rPr>
+      </w:pPr>
+    </w:p>
+    <w:p>
+      <w:pPr>
+        <w:rPr>
+          <w:sz w:val="24"/>
+          <w:szCs w:val="24"/>
+        </w:rPr>
+      </w:pPr>
+      <w:r>
+        <w:rPr>
+          <w:rFonts w:hint="eastAsia"/>
+          <w:sz w:val="24"/>
+          <w:szCs w:val="24"/>
+        </w:rPr>
+        <w:t>【样例待更新】</w:t>
+      </w:r>
+    </w:p>
+    <w:p>
+      <w:pPr>
+        <w:ind w:firstLine="420"/>
+        <w:rPr>
+          <w:sz w:val="24"/>
+          <w:szCs w:val="24"/>
+        </w:rPr>
+      </w:pPr>
+    </w:p>
+    <w:p>
+      <w:pPr>
+        <w:ind w:firstLineChars="200" w:firstLine="480"/>
+        <w:rPr>
           <w:sz w:val="24"/>
           <w:szCs w:val="24"/>
         </w:rPr>
       </w:pPr>
       <w:bookmarkStart w:id="1" w:name="_GoBack"/>
       <w:bookmarkEnd w:id="1"/>
-    </w:p>
-    <w:p>
-      <w:pPr>
-        <w:rPr>
-          <w:sz w:val="24"/>
-          <w:szCs w:val="24"/>
-        </w:rPr>
-      </w:pPr>
     </w:p>
     <w:sectPr>
       <w:footerReference w:type="default" r:id="rId8"/>
@@ -9279,7 +8953,7 @@
             <w:noProof/>
             <w:lang w:val="zh-CN"/>
           </w:rPr>
-          <w:t>4</w:t>
+          <w:t>3</w:t>
         </w:r>
         <w:r>
           <w:fldChar w:fldCharType="end"/>
@@ -12568,6 +12242,7 @@
     <w:lsdException w:name="HTML Sample" w:semiHidden="1" w:unhideWhenUsed="1"/>
     <w:lsdException w:name="HTML Typewriter" w:semiHidden="1" w:unhideWhenUsed="1"/>
     <w:lsdException w:name="HTML Variable" w:semiHidden="1" w:unhideWhenUsed="1"/>
+    <w:lsdException w:name="Normal Table" w:semiHidden="1" w:unhideWhenUsed="1"/>
     <w:lsdException w:name="annotation subject" w:semiHidden="1" w:unhideWhenUsed="1"/>
     <w:lsdException w:name="No List" w:semiHidden="1" w:unhideWhenUsed="1"/>
     <w:lsdException w:name="Outline List 1" w:semiHidden="1" w:unhideWhenUsed="1"/>
@@ -12613,9 +12288,11 @@
     <w:lsdException w:name="Table Subtle 1" w:semiHidden="1" w:unhideWhenUsed="1"/>
     <w:lsdException w:name="Table Subtle 2" w:semiHidden="1" w:unhideWhenUsed="1"/>
     <w:lsdException w:name="Table Web 1" w:semiHidden="1" w:unhideWhenUsed="1"/>
+    <w:lsdException w:name="Table Web 2" w:semiHidden="1" w:unhideWhenUsed="1"/>
     <w:lsdException w:name="Table Web 3" w:semiHidden="1" w:unhideWhenUsed="1"/>
     <w:lsdException w:name="Balloon Text" w:semiHidden="1" w:unhideWhenUsed="1"/>
     <w:lsdException w:name="Table Grid" w:uiPriority="39"/>
+    <w:lsdException w:name="Table Theme" w:semiHidden="1" w:unhideWhenUsed="1"/>
     <w:lsdException w:name="Placeholder Text" w:semiHidden="1"/>
     <w:lsdException w:name="No Spacing" w:uiPriority="1" w:qFormat="1"/>
     <w:lsdException w:name="Light Shading" w:uiPriority="60"/>
@@ -13345,7 +13022,7 @@
 </file>
 
 <file path=customXml/itemProps1.xml><?xml version="1.0" encoding="utf-8"?>
-<ds:datastoreItem xmlns:ds="http://schemas.openxmlformats.org/officeDocument/2006/customXml" ds:itemID="{74D9E685-1AEC-954A-B68B-76D3A7BC4AA4}">
+<ds:datastoreItem xmlns:ds="http://schemas.openxmlformats.org/officeDocument/2006/customXml" ds:itemID="{7E215160-898F-EB46-8DE2-F21CA3DFF19E}">
   <ds:schemaRefs>
     <ds:schemaRef ds:uri="http://schemas.openxmlformats.org/officeDocument/2006/bibliography"/>
   </ds:schemaRefs>

</xml_diff>